<commit_message>
Documentacion y Bitacora del Proyecto
</commit_message>
<xml_diff>
--- a/Bitacora.docx
+++ b/Bitacora.docx
@@ -3,163 +3,471 @@
 <w:document xmlns:wpc="http://schemas.microsoft.com/office/word/2010/wordprocessingCanvas" xmlns:mc="http://schemas.openxmlformats.org/markup-compatibility/2006" xmlns:o="urn:schemas-microsoft-com:office:office" xmlns:r="http://schemas.openxmlformats.org/officeDocument/2006/relationships" xmlns:m="http://schemas.openxmlformats.org/officeDocument/2006/math" xmlns:v="urn:schemas-microsoft-com:vml" xmlns:wp14="http://schemas.microsoft.com/office/word/2010/wordprocessingDrawing" xmlns:wp="http://schemas.openxmlformats.org/drawingml/2006/wordprocessingDrawing" xmlns:w10="urn:schemas-microsoft-com:office:word" xmlns:w="http://schemas.openxmlformats.org/wordprocessingml/2006/main" xmlns:w14="http://schemas.microsoft.com/office/word/2010/wordml" xmlns:w15="http://schemas.microsoft.com/office/word/2012/wordml" xmlns:wpg="http://schemas.microsoft.com/office/word/2010/wordprocessingGroup" xmlns:wpi="http://schemas.microsoft.com/office/word/2010/wordprocessingInk" xmlns:wne="http://schemas.microsoft.com/office/word/2006/wordml" xmlns:wps="http://schemas.microsoft.com/office/word/2010/wordprocessingShape" mc:Ignorable="w14 w15 wp14">
   <w:body>
     <w:p>
-      <w:r>
-        <w:t>Jueves 05/06/14</w:t>
-      </w:r>
-    </w:p>
-    <w:p/>
-    <w:p>
-      <w:r>
-        <w:t>Se planea la estructura del proyecto y se crea el diagrama de clases.</w:t>
-      </w:r>
-    </w:p>
-    <w:p>
-      <w:r>
-        <w:t>Se buscan imágenes para el proyecto.</w:t>
-      </w:r>
-    </w:p>
-    <w:p>
-      <w:r>
-        <w:t xml:space="preserve">Se </w:t>
-      </w:r>
-      <w:proofErr w:type="spellStart"/>
-      <w:r>
-        <w:t>busco</w:t>
-      </w:r>
-      <w:proofErr w:type="spellEnd"/>
-      <w:r>
-        <w:t xml:space="preserve"> información sobre </w:t>
-      </w:r>
-      <w:proofErr w:type="spellStart"/>
-      <w:r>
-        <w:t>como</w:t>
-      </w:r>
-      <w:proofErr w:type="spellEnd"/>
-      <w:r>
-        <w:t xml:space="preserve"> cambiar el tamaño a una imagen mediante código Java para aplicarlo en el proyecto. Fuente consultada:</w:t>
-      </w:r>
-    </w:p>
-    <w:p>
-      <w:hyperlink r:id="rId4" w:anchor=".U5FFVCiGcus" w:history="1">
-        <w:r>
-          <w:rPr>
-            <w:rStyle w:val="Hipervnculo"/>
-          </w:rPr>
-          <w:t>http://jedicerocool.blogspot.com/2013/01/ajustar-una-imagen-al-tamano-de-un.html#.U5FFVCiGcus</w:t>
-        </w:r>
-      </w:hyperlink>
-    </w:p>
-    <w:p/>
-    <w:p/>
-    <w:p>
-      <w:r>
-        <w:t>Link de los avatares</w:t>
-      </w:r>
-    </w:p>
-    <w:p>
       <w:pPr>
+        <w:jc w:val="center"/>
         <w:rPr>
-          <w:color w:val="0563C1" w:themeColor="hyperlink"/>
-          <w:u w:val="single"/>
+          <w:rFonts w:ascii="Harrington" w:hAnsi="Harrington"/>
+          <w:sz w:val="96"/>
+          <w:szCs w:val="96"/>
         </w:rPr>
       </w:pPr>
-      <w:hyperlink r:id="rId5" w:history="1">
-        <w:r>
-          <w:rPr>
-            <w:rStyle w:val="Hipervnculo"/>
-          </w:rPr>
-          <w:t>www.faceyourmanga.com/</w:t>
-        </w:r>
-      </w:hyperlink>
-    </w:p>
+    </w:p>
+    <w:p>
+      <w:pPr>
+        <w:jc w:val="center"/>
+        <w:rPr>
+          <w:rFonts w:ascii="Harrington" w:hAnsi="Harrington"/>
+          <w:sz w:val="96"/>
+          <w:szCs w:val="96"/>
+        </w:rPr>
+      </w:pPr>
+    </w:p>
+    <w:p>
+      <w:pPr>
+        <w:jc w:val="center"/>
+        <w:rPr>
+          <w:rFonts w:ascii="Harrington" w:hAnsi="Harrington"/>
+          <w:sz w:val="96"/>
+          <w:szCs w:val="96"/>
+        </w:rPr>
+      </w:pPr>
+      <w:r>
+        <w:rPr>
+          <w:rFonts w:ascii="Harrington" w:hAnsi="Harrington"/>
+          <w:sz w:val="96"/>
+          <w:szCs w:val="96"/>
+        </w:rPr>
+        <w:t>Bitácora</w:t>
+      </w:r>
+    </w:p>
+    <w:p>
+      <w:pPr>
+        <w:jc w:val="center"/>
+        <w:rPr>
+          <w:rFonts w:ascii="Harrington" w:hAnsi="Harrington"/>
+          <w:sz w:val="96"/>
+          <w:szCs w:val="96"/>
+        </w:rPr>
+      </w:pPr>
+    </w:p>
+    <w:p>
+      <w:pPr>
+        <w:jc w:val="center"/>
+      </w:pPr>
+      <w:r>
+        <w:rPr>
+          <w:rFonts w:ascii="Harrington" w:hAnsi="Harrington"/>
+          <w:sz w:val="96"/>
+          <w:szCs w:val="96"/>
+        </w:rPr>
+        <w:t>Mario A. – Freivin C.</w:t>
+      </w:r>
+      <w:r>
+        <w:br w:type="page"/>
+      </w:r>
+    </w:p>
+    <w:p>
+      <w:r>
+        <w:lastRenderedPageBreak/>
+        <w:t>Jueves 05/06/14</w:t>
+      </w:r>
+    </w:p>
+    <w:p/>
+    <w:p>
+      <w:r>
+        <w:t>Se planea la estructura del proyecto y se crea el diagrama de clases.</w:t>
+      </w:r>
+    </w:p>
+    <w:p>
+      <w:r>
+        <w:t>Se buscan imágenes para el proyecto.</w:t>
+      </w:r>
+    </w:p>
+    <w:p>
+      <w:r>
+        <w:t xml:space="preserve">Se </w:t>
+      </w:r>
+      <w:r>
+        <w:t>buscó</w:t>
+      </w:r>
+      <w:r>
+        <w:t xml:space="preserve"> información sobre </w:t>
+      </w:r>
+      <w:r>
+        <w:t>cómo</w:t>
+      </w:r>
+      <w:r>
+        <w:t xml:space="preserve"> cambiar el tamaño a una imagen mediante código Java para aplicarlo en el proyecto. </w:t>
+      </w:r>
+    </w:p>
+    <w:p/>
     <w:p>
       <w:r>
         <w:t>Viernes 06/06/14</w:t>
       </w:r>
     </w:p>
-    <w:p/>
-    <w:p>
-      <w:r>
-        <w:t xml:space="preserve">Se trabajo en el diseño de la ventana de juego </w:t>
+    <w:p>
+      <w:r>
+        <w:t>Se cargó todas las Imágenes para la utilización del proyecto.</w:t>
       </w:r>
     </w:p>
     <w:p>
       <w:r>
         <w:t xml:space="preserve">Se </w:t>
       </w:r>
-      <w:proofErr w:type="spellStart"/>
-      <w:r>
-        <w:t>investigo</w:t>
-      </w:r>
-      <w:proofErr w:type="spellEnd"/>
-      <w:r>
-        <w:t xml:space="preserve"> sobre Paneles y </w:t>
-      </w:r>
-      <w:proofErr w:type="spellStart"/>
-      <w:r>
-        <w:t>scrollbar</w:t>
-      </w:r>
-      <w:proofErr w:type="spellEnd"/>
+      <w:r>
+        <w:t>investigó</w:t>
+      </w:r>
+      <w:r>
+        <w:t xml:space="preserve"> sobre Paneles y scrollbar</w:t>
+      </w:r>
+      <w:r>
+        <w:t>.</w:t>
+      </w:r>
+    </w:p>
+    <w:p>
+      <w:r>
+        <w:t>Se in</w:t>
+      </w:r>
+      <w:r>
+        <w:t>ició con la Pantalla Principal.</w:t>
+      </w:r>
+    </w:p>
+    <w:p/>
+    <w:p>
+      <w:r>
+        <w:t>Sábado</w:t>
+      </w:r>
+      <w:r>
+        <w:t xml:space="preserve"> 07/06/14</w:t>
+      </w:r>
+      <w:r>
+        <w:t xml:space="preserve"> </w:t>
+      </w:r>
+    </w:p>
+    <w:p>
+      <w:r>
+        <w:t>Se trabajó en el diseño de la ventana de juego.</w:t>
+      </w:r>
+    </w:p>
+    <w:p>
+      <w:r>
+        <w:t>Se incorporó el menú en la ventana (AreaDeJuego).</w:t>
+      </w:r>
     </w:p>
     <w:p>
       <w:r>
         <w:t xml:space="preserve">Se </w:t>
       </w:r>
-      <w:proofErr w:type="spellStart"/>
-      <w:r>
-        <w:t>inicio</w:t>
-      </w:r>
-      <w:proofErr w:type="spellEnd"/>
-      <w:r>
-        <w:t xml:space="preserve"> con el panel de usuario.</w:t>
-      </w:r>
-    </w:p>
-    <w:p/>
-    <w:p>
-      <w:proofErr w:type="spellStart"/>
-      <w:r>
-        <w:t>Sabado</w:t>
-      </w:r>
-      <w:proofErr w:type="spellEnd"/>
-      <w:r>
-        <w:t xml:space="preserve"> 07/06/14</w:t>
-      </w:r>
-    </w:p>
-    <w:p/>
+      <w:r>
+        <w:t>creó</w:t>
+      </w:r>
+      <w:r>
+        <w:t xml:space="preserve"> las opciones de configuración de la ventana</w:t>
+      </w:r>
+    </w:p>
+    <w:p/>
+    <w:p>
+      <w:r>
+        <w:t>Lunes 09/06/14</w:t>
+      </w:r>
+    </w:p>
+    <w:p>
+      <w:r>
+        <w:t>Se inició con el panel de usuario.</w:t>
+      </w:r>
+    </w:p>
+    <w:p>
+      <w:r>
+        <w:t>Se trabajó con el diseño de la selección de los usuarios (Avatares)</w:t>
+      </w:r>
+      <w:r>
+        <w:t>.</w:t>
+      </w:r>
+    </w:p>
+    <w:p>
+      <w:r>
+        <w:t>Se introdujeron las imágenes de los (Avatares)</w:t>
+      </w:r>
+      <w:r>
+        <w:t>.</w:t>
+      </w:r>
+    </w:p>
+    <w:p>
+      <w:r>
+        <w:t>Funcionalidad del botón aplicar en la creación de usuarios.</w:t>
+      </w:r>
+    </w:p>
+    <w:p>
+      <w:r>
+        <w:t>Se crearon las matrices de botones y de</w:t>
+      </w:r>
+      <w:r>
+        <w:t xml:space="preserve"> las</w:t>
+      </w:r>
+      <w:r>
+        <w:t xml:space="preserve"> casillas, en las que se contendrán los barcos</w:t>
+      </w:r>
+    </w:p>
+    <w:p>
+      <w:r>
+        <w:t>Se investigó sobre como rellenar todo el botón co</w:t>
+      </w:r>
+      <w:r>
+        <w:t>n la imagen (Matriz de botones) y no perder su forma.</w:t>
+      </w:r>
+    </w:p>
+    <w:p/>
+    <w:p>
+      <w:r>
+        <w:t>Jueves 12/06/14</w:t>
+      </w:r>
+    </w:p>
     <w:p>
       <w:r>
         <w:t xml:space="preserve">Se </w:t>
       </w:r>
-      <w:proofErr w:type="spellStart"/>
-      <w:r>
-        <w:t>trabajo</w:t>
-      </w:r>
-      <w:proofErr w:type="spellEnd"/>
-      <w:r>
-        <w:t xml:space="preserve"> con el diseño de la selección de los usuarios (Avatares)</w:t>
-      </w:r>
-    </w:p>
-    <w:p>
-      <w:r>
-        <w:t xml:space="preserve">Se </w:t>
-      </w:r>
-      <w:proofErr w:type="spellStart"/>
-      <w:r>
-        <w:t>creo</w:t>
-      </w:r>
-      <w:proofErr w:type="spellEnd"/>
-      <w:r>
-        <w:t xml:space="preserve"> las opciones de configuración de la ventana</w:t>
-      </w:r>
-    </w:p>
-    <w:p>
-      <w:r>
-        <w:t>Se crearon las matrices de botones y de casillas, en las que se contendrán los barcos</w:t>
-      </w:r>
+      <w:r>
+        <w:t>realizó</w:t>
+      </w:r>
+      <w:r>
+        <w:t xml:space="preserve"> el llenado del campo del Juego con los botones creados.</w:t>
+      </w:r>
+    </w:p>
+    <w:p>
+      <w:pPr>
+        <w:ind w:left="708" w:hanging="708"/>
+      </w:pPr>
+      <w:r>
+        <w:t>Se generó el scrollbar al campo del juego si la matriz sobre pasa el tamaño del panel.</w:t>
+      </w:r>
+    </w:p>
+    <w:p>
+      <w:r>
+        <w:t>Se le dio solución dela matriz al seleccionar el 1x1</w:t>
+      </w:r>
+    </w:p>
+    <w:p/>
+    <w:p>
+      <w:r>
+        <w:t>Viernes 13/06/14</w:t>
+      </w:r>
+    </w:p>
+    <w:p>
+      <w:r>
+        <w:t>Creación del botón juego nuevo para que el usuario se le facilite el juego</w:t>
+      </w:r>
+    </w:p>
+    <w:p>
+      <w:r>
+        <w:t>Modificación de los Slider en configuraciones para no limitar la cantidad de filas, columnas, y barcos en el juego</w:t>
+      </w:r>
+    </w:p>
+    <w:p/>
+    <w:p>
+      <w:r>
+        <w:t>Lunes 1</w:t>
+      </w:r>
+      <w:r>
+        <w:t>6</w:t>
+      </w:r>
+      <w:r>
+        <w:t>/06/14</w:t>
+      </w:r>
+    </w:p>
+    <w:p>
+      <w:r>
+        <w:t xml:space="preserve">Se modificaron los métodos cuando cargan las nuevas partidas </w:t>
+      </w:r>
+      <w:r>
+        <w:t>p</w:t>
+      </w:r>
+      <w:r>
+        <w:t>ara que se guarde una configuración anterior para volver a usar cuando el usuario así lo desee.</w:t>
+      </w:r>
+    </w:p>
+    <w:p>
+      <w:r>
+        <w:t>A todas las ventanas se ap</w:t>
+      </w:r>
+      <w:r>
+        <w:t>lican el tema nativo ventana de Windows.</w:t>
+      </w:r>
+    </w:p>
+    <w:p/>
+    <w:p/>
+    <w:p>
+      <w:r>
+        <w:t>Martes17/06/14</w:t>
+      </w:r>
+    </w:p>
+    <w:p>
+      <w:r>
+        <w:t xml:space="preserve">Implementación de los botones </w:t>
+      </w:r>
+      <w:r>
+        <w:t xml:space="preserve"> rendirse </w:t>
+      </w:r>
+    </w:p>
+    <w:p>
+      <w:r>
+        <w:t>Modificación de los botones rendir se colocó imagen (Multimedia)</w:t>
+      </w:r>
+    </w:p>
+    <w:p>
+      <w:r>
+        <w:t>Se modifica la creación de usuarios.</w:t>
+      </w:r>
+    </w:p>
+    <w:p/>
+    <w:p>
+      <w:r>
+        <w:t>Lunes 23</w:t>
+      </w:r>
+      <w:r>
+        <w:t>/</w:t>
+      </w:r>
+      <w:r>
+        <w:t>06/14</w:t>
+      </w:r>
+    </w:p>
+    <w:p>
+      <w:r>
+        <w:t>Modificación en la ventana de configuraciones se crearon opciones para escoger el tamaño que el usuario desee.</w:t>
+      </w:r>
+    </w:p>
+    <w:p>
+      <w:r>
+        <w:t xml:space="preserve">Eliminación del botón juego nuevo se </w:t>
+      </w:r>
+      <w:r>
+        <w:t>implementó</w:t>
+      </w:r>
+      <w:r>
+        <w:t xml:space="preserve"> la configuración de la nueva partida desde el menú de la ventana y con la tecla de acción rápido (F2).</w:t>
+      </w:r>
+    </w:p>
+    <w:p>
+      <w:r>
+        <w:t>Se corrige el problema cambio de turno, cuando no aparece el barco en contrincante seguía jugando hasta perder.</w:t>
+      </w:r>
+    </w:p>
+    <w:p/>
+    <w:p>
+      <w:r>
+        <w:t>Miércoles 25/06/14</w:t>
+      </w:r>
+    </w:p>
+    <w:p>
+      <w:r>
+        <w:t>Se incorpora las ventanas de estadísticas por evento del mouse a cada jugador</w:t>
+      </w:r>
+    </w:p>
+    <w:p>
+      <w:r>
+        <w:t>Creación del Botón rendirse.</w:t>
+      </w:r>
+    </w:p>
+    <w:p>
+      <w:r>
+        <w:t xml:space="preserve">Modificación de Método Estadísticas para sumar el puntaje con Rendirse </w:t>
+      </w:r>
+    </w:p>
+    <w:p>
+      <w:r>
+        <w:t>Se planea la estructura de las ventanas Instrucciones y acerca de</w:t>
+      </w:r>
+    </w:p>
+    <w:p/>
+    <w:p/>
+    <w:p>
+      <w:r>
+        <w:t>Lunes 30/06/14</w:t>
+      </w:r>
+    </w:p>
+    <w:p>
+      <w:r>
+        <w:t xml:space="preserve">Creación de la venta de </w:t>
+      </w:r>
+      <w:r>
+        <w:t>Instrucciones</w:t>
+      </w:r>
+      <w:r>
+        <w:t>.</w:t>
+      </w:r>
+    </w:p>
+    <w:p>
+      <w:r>
+        <w:t>Creación de la venta de Acerca de</w:t>
+      </w:r>
+      <w:r>
+        <w:t>: y</w:t>
+      </w:r>
+      <w:r>
+        <w:t xml:space="preserve"> también la modificación  de su contenido finalizamos con su </w:t>
+      </w:r>
+      <w:r>
+        <w:t>creación</w:t>
+      </w:r>
+      <w:r>
+        <w:t>.</w:t>
+      </w:r>
+    </w:p>
+    <w:p>
+      <w:r>
+        <w:t xml:space="preserve">Modificación de la Ventana de </w:t>
+      </w:r>
+      <w:r>
+        <w:t>Instrucciones</w:t>
+      </w:r>
+      <w:r>
+        <w:t xml:space="preserve"> </w:t>
+      </w:r>
+      <w:r>
+        <w:t xml:space="preserve"> </w:t>
+      </w:r>
+      <w:r>
+        <w:t>introducción</w:t>
+      </w:r>
+      <w:r>
+        <w:t xml:space="preserve"> de su contenido multimedia </w:t>
+      </w:r>
+      <w:r>
+        <w:t xml:space="preserve"> </w:t>
+      </w:r>
+    </w:p>
+    <w:p/>
+    <w:p>
+      <w:r>
+        <w:t>Miércoles 2/06/14</w:t>
+      </w:r>
+    </w:p>
+    <w:p>
+      <w:pPr>
+        <w:ind w:left="708" w:hanging="708"/>
+      </w:pPr>
+      <w:r>
+        <w:t>Se Investiga como introducir audio al programa por código Java.</w:t>
+      </w:r>
+    </w:p>
+    <w:p>
+      <w:r>
+        <w:t xml:space="preserve">Se aplica lo investigado se lleva a </w:t>
+      </w:r>
+      <w:r>
+        <w:t xml:space="preserve">cabo y se incorpora el audio al </w:t>
+      </w:r>
+      <w:r>
+        <w:t>programa.</w:t>
+      </w:r>
+    </w:p>
+    <w:p/>
+    <w:p/>
+    <w:p/>
+    <w:p>
       <w:bookmarkStart w:id="0" w:name="_GoBack"/>
       <w:bookmarkEnd w:id="0"/>
     </w:p>
-    <w:p/>
     <w:p/>
     <w:p/>
     <w:sectPr>
@@ -569,7 +877,6 @@
   <w:style w:type="character" w:default="1" w:styleId="Fuentedeprrafopredeter">
     <w:name w:val="Default Paragraph Font"/>
     <w:uiPriority w:val="1"/>
-    <w:semiHidden/>
     <w:unhideWhenUsed/>
   </w:style>
   <w:style w:type="table" w:default="1" w:styleId="Tablanormal">
@@ -866,4 +1173,16 @@
     </a:ext>
   </a:extLst>
 </a:theme>
+</file>
+
+<file path=customXml/item1.xml><?xml version="1.0" encoding="utf-8"?>
+<b:Sources xmlns:b="http://schemas.openxmlformats.org/officeDocument/2006/bibliography" xmlns="http://schemas.openxmlformats.org/officeDocument/2006/bibliography" SelectedStyle="\APASixthEditionOfficeOnline.xsl" StyleName="APA" Version="6"/>
+</file>
+
+<file path=customXml/itemProps1.xml><?xml version="1.0" encoding="utf-8"?>
+<ds:datastoreItem xmlns:ds="http://schemas.openxmlformats.org/officeDocument/2006/customXml" ds:itemID="{5D6C8BA0-6BFE-455C-97C4-89DA22355444}">
+  <ds:schemaRefs>
+    <ds:schemaRef ds:uri="http://schemas.openxmlformats.org/officeDocument/2006/bibliography"/>
+  </ds:schemaRefs>
+</ds:datastoreItem>
 </file>
</xml_diff>